<commit_message>
Se suben componentes para la carga de la base de datos y SPs para monitor.
</commit_message>
<xml_diff>
--- a/CreditosFiscales/Documentacion/Analisis/03_644_EIU_Descargo de Pagos.docx
+++ b/CreditosFiscales/Documentacion/Analisis/03_644_EIU_Descargo de Pagos.docx
@@ -2478,6 +2478,83 @@
         </w:rPr>
       </w:pPr>
       <w:r>
+        <w:rPr>
+          <w:noProof/>
+        </w:rPr>
+        <mc:AlternateContent>
+          <mc:Choice Requires="wps">
+            <w:drawing>
+              <wp:anchor distT="0" distB="0" distL="114300" distR="114300" simplePos="0" relativeHeight="251659264" behindDoc="0" locked="0" layoutInCell="1" allowOverlap="1" wp14:anchorId="4D52E21C" wp14:editId="616D59B2">
+                <wp:simplePos x="0" y="0"/>
+                <wp:positionH relativeFrom="column">
+                  <wp:posOffset>1131570</wp:posOffset>
+                </wp:positionH>
+                <wp:positionV relativeFrom="paragraph">
+                  <wp:posOffset>561340</wp:posOffset>
+                </wp:positionV>
+                <wp:extent cx="1263650" cy="482600"/>
+                <wp:effectExtent l="0" t="0" r="12700" b="12700"/>
+                <wp:wrapNone/>
+                <wp:docPr id="1041186727" name="Rectángulo 1"/>
+                <wp:cNvGraphicFramePr/>
+                <a:graphic xmlns:a="http://schemas.openxmlformats.org/drawingml/2006/main">
+                  <a:graphicData uri="http://schemas.microsoft.com/office/word/2010/wordprocessingShape">
+                    <wps:wsp>
+                      <wps:cNvSpPr/>
+                      <wps:spPr>
+                        <a:xfrm>
+                          <a:off x="0" y="0"/>
+                          <a:ext cx="1263650" cy="482600"/>
+                        </a:xfrm>
+                        <a:prstGeom prst="rect">
+                          <a:avLst/>
+                        </a:prstGeom>
+                        <a:noFill/>
+                        <a:ln>
+                          <a:solidFill>
+                            <a:srgbClr val="00B050"/>
+                          </a:solidFill>
+                        </a:ln>
+                      </wps:spPr>
+                      <wps:style>
+                        <a:lnRef idx="2">
+                          <a:schemeClr val="accent1">
+                            <a:shade val="15000"/>
+                          </a:schemeClr>
+                        </a:lnRef>
+                        <a:fillRef idx="1">
+                          <a:schemeClr val="accent1"/>
+                        </a:fillRef>
+                        <a:effectRef idx="0">
+                          <a:schemeClr val="accent1"/>
+                        </a:effectRef>
+                        <a:fontRef idx="minor">
+                          <a:schemeClr val="lt1"/>
+                        </a:fontRef>
+                      </wps:style>
+                      <wps:bodyPr rot="0" spcFirstLastPara="0" vertOverflow="overflow" horzOverflow="overflow" vert="horz" wrap="square" lIns="91440" tIns="45720" rIns="91440" bIns="45720" numCol="1" spcCol="0" rtlCol="0" fromWordArt="0" anchor="ctr" anchorCtr="0" forceAA="0" compatLnSpc="1">
+                        <a:prstTxWarp prst="textNoShape">
+                          <a:avLst/>
+                        </a:prstTxWarp>
+                        <a:noAutofit/>
+                      </wps:bodyPr>
+                    </wps:wsp>
+                  </a:graphicData>
+                </a:graphic>
+              </wp:anchor>
+            </w:drawing>
+          </mc:Choice>
+          <mc:Fallback>
+            <w:pict>
+              <v:rect w14:anchorId="12887FED" id="Rectángulo 1" o:spid="_x0000_s1026" style="position:absolute;margin-left:89.1pt;margin-top:44.2pt;width:99.5pt;height:38pt;z-index:251659264;visibility:visible;mso-wrap-style:square;mso-wrap-distance-left:9pt;mso-wrap-distance-top:0;mso-wrap-distance-right:9pt;mso-wrap-distance-bottom:0;mso-position-horizontal:absolute;mso-position-horizontal-relative:text;mso-position-vertical:absolute;mso-position-vertical-relative:text;v-text-anchor:middle" o:gfxdata="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" filled="f" strokecolor="#00b050" strokeweight="2pt"/>
+            </w:pict>
+          </mc:Fallback>
+        </mc:AlternateContent>
+      </w:r>
+      <w:r>
+        <w:rPr>
+          <w:noProof/>
+        </w:rPr>
         <w:drawing>
           <wp:inline distT="0" distB="0" distL="0" distR="0" wp14:anchorId="58E4AD35" wp14:editId="56D6AE3E">
             <wp:extent cx="4241800" cy="2633472"/>
@@ -4258,6 +4335,255 @@
         </w:rPr>
       </w:pPr>
       <w:r>
+        <w:rPr>
+          <w:noProof/>
+        </w:rPr>
+        <mc:AlternateContent>
+          <mc:Choice Requires="wps">
+            <w:drawing>
+              <wp:anchor distT="0" distB="0" distL="114300" distR="114300" simplePos="0" relativeHeight="251661312" behindDoc="0" locked="0" layoutInCell="1" allowOverlap="1" wp14:anchorId="2DB99CAB" wp14:editId="74C28282">
+                <wp:simplePos x="0" y="0"/>
+                <wp:positionH relativeFrom="margin">
+                  <wp:posOffset>115570</wp:posOffset>
+                </wp:positionH>
+                <wp:positionV relativeFrom="paragraph">
+                  <wp:posOffset>990600</wp:posOffset>
+                </wp:positionV>
+                <wp:extent cx="1244600" cy="482600"/>
+                <wp:effectExtent l="0" t="0" r="12700" b="12700"/>
+                <wp:wrapNone/>
+                <wp:docPr id="249793197" name="Rectángulo 1"/>
+                <wp:cNvGraphicFramePr/>
+                <a:graphic xmlns:a="http://schemas.openxmlformats.org/drawingml/2006/main">
+                  <a:graphicData uri="http://schemas.microsoft.com/office/word/2010/wordprocessingShape">
+                    <wps:wsp>
+                      <wps:cNvSpPr/>
+                      <wps:spPr>
+                        <a:xfrm>
+                          <a:off x="0" y="0"/>
+                          <a:ext cx="1244600" cy="482600"/>
+                        </a:xfrm>
+                        <a:prstGeom prst="rect">
+                          <a:avLst/>
+                        </a:prstGeom>
+                        <a:noFill/>
+                        <a:ln>
+                          <a:solidFill>
+                            <a:srgbClr val="00B050"/>
+                          </a:solidFill>
+                        </a:ln>
+                      </wps:spPr>
+                      <wps:style>
+                        <a:lnRef idx="2">
+                          <a:schemeClr val="accent1">
+                            <a:shade val="15000"/>
+                          </a:schemeClr>
+                        </a:lnRef>
+                        <a:fillRef idx="1">
+                          <a:schemeClr val="accent1"/>
+                        </a:fillRef>
+                        <a:effectRef idx="0">
+                          <a:schemeClr val="accent1"/>
+                        </a:effectRef>
+                        <a:fontRef idx="minor">
+                          <a:schemeClr val="lt1"/>
+                        </a:fontRef>
+                      </wps:style>
+                      <wps:bodyPr rot="0" spcFirstLastPara="0" vertOverflow="overflow" horzOverflow="overflow" vert="horz" wrap="square" lIns="91440" tIns="45720" rIns="91440" bIns="45720" numCol="1" spcCol="0" rtlCol="0" fromWordArt="0" anchor="ctr" anchorCtr="0" forceAA="0" compatLnSpc="1">
+                        <a:prstTxWarp prst="textNoShape">
+                          <a:avLst/>
+                        </a:prstTxWarp>
+                        <a:noAutofit/>
+                      </wps:bodyPr>
+                    </wps:wsp>
+                  </a:graphicData>
+                </a:graphic>
+                <wp14:sizeRelH relativeFrom="margin">
+                  <wp14:pctWidth>0</wp14:pctWidth>
+                </wp14:sizeRelH>
+                <wp14:sizeRelV relativeFrom="margin">
+                  <wp14:pctHeight>0</wp14:pctHeight>
+                </wp14:sizeRelV>
+              </wp:anchor>
+            </w:drawing>
+          </mc:Choice>
+          <mc:Fallback>
+            <w:pict>
+              <v:rect w14:anchorId="4ED8F126" id="Rectángulo 1" o:spid="_x0000_s1026" style="position:absolute;margin-left:9.1pt;margin-top:78pt;width:98pt;height:38pt;z-index:251661312;visibility:visible;mso-wrap-style:square;mso-width-percent:0;mso-height-percent:0;mso-wrap-distance-left:9pt;mso-wrap-distance-top:0;mso-wrap-distance-right:9pt;mso-wrap-distance-bottom:0;mso-position-horizontal:absolute;mso-position-horizontal-relative:margin;mso-position-vertical:absolute;mso-position-vertical-relative:text;mso-width-percent:0;mso-height-percent:0;mso-width-relative:margin;mso-height-relative:margin;v-text-anchor:middle" o:gfxdata="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" filled="f" strokecolor="#00b050" strokeweight="2pt">
+                <w10:wrap anchorx="margin"/>
+              </v:rect>
+            </w:pict>
+          </mc:Fallback>
+        </mc:AlternateContent>
+      </w:r>
+      <w:r>
+        <w:rPr>
+          <w:noProof/>
+        </w:rPr>
+        <mc:AlternateContent>
+          <mc:Choice Requires="wps">
+            <w:drawing>
+              <wp:anchor distT="0" distB="0" distL="114300" distR="114300" simplePos="0" relativeHeight="251663360" behindDoc="0" locked="0" layoutInCell="1" allowOverlap="1" wp14:anchorId="28360F3C" wp14:editId="5D1FC11E">
+                <wp:simplePos x="0" y="0"/>
+                <wp:positionH relativeFrom="margin">
+                  <wp:posOffset>1385570</wp:posOffset>
+                </wp:positionH>
+                <wp:positionV relativeFrom="paragraph">
+                  <wp:posOffset>990600</wp:posOffset>
+                </wp:positionV>
+                <wp:extent cx="901700" cy="590550"/>
+                <wp:effectExtent l="0" t="0" r="12700" b="19050"/>
+                <wp:wrapNone/>
+                <wp:docPr id="1638233273" name="Rectángulo 1"/>
+                <wp:cNvGraphicFramePr/>
+                <a:graphic xmlns:a="http://schemas.openxmlformats.org/drawingml/2006/main">
+                  <a:graphicData uri="http://schemas.microsoft.com/office/word/2010/wordprocessingShape">
+                    <wps:wsp>
+                      <wps:cNvSpPr/>
+                      <wps:spPr>
+                        <a:xfrm>
+                          <a:off x="0" y="0"/>
+                          <a:ext cx="901700" cy="590550"/>
+                        </a:xfrm>
+                        <a:prstGeom prst="rect">
+                          <a:avLst/>
+                        </a:prstGeom>
+                        <a:noFill/>
+                        <a:ln>
+                          <a:solidFill>
+                            <a:srgbClr val="00B0F0"/>
+                          </a:solidFill>
+                        </a:ln>
+                      </wps:spPr>
+                      <wps:style>
+                        <a:lnRef idx="2">
+                          <a:schemeClr val="accent1">
+                            <a:shade val="15000"/>
+                          </a:schemeClr>
+                        </a:lnRef>
+                        <a:fillRef idx="1">
+                          <a:schemeClr val="accent1"/>
+                        </a:fillRef>
+                        <a:effectRef idx="0">
+                          <a:schemeClr val="accent1"/>
+                        </a:effectRef>
+                        <a:fontRef idx="minor">
+                          <a:schemeClr val="lt1"/>
+                        </a:fontRef>
+                      </wps:style>
+                      <wps:bodyPr rot="0" spcFirstLastPara="0" vertOverflow="overflow" horzOverflow="overflow" vert="horz" wrap="square" lIns="91440" tIns="45720" rIns="91440" bIns="45720" numCol="1" spcCol="0" rtlCol="0" fromWordArt="0" anchor="ctr" anchorCtr="0" forceAA="0" compatLnSpc="1">
+                        <a:prstTxWarp prst="textNoShape">
+                          <a:avLst/>
+                        </a:prstTxWarp>
+                        <a:noAutofit/>
+                      </wps:bodyPr>
+                    </wps:wsp>
+                  </a:graphicData>
+                </a:graphic>
+                <wp14:sizeRelH relativeFrom="margin">
+                  <wp14:pctWidth>0</wp14:pctWidth>
+                </wp14:sizeRelH>
+                <wp14:sizeRelV relativeFrom="margin">
+                  <wp14:pctHeight>0</wp14:pctHeight>
+                </wp14:sizeRelV>
+              </wp:anchor>
+            </w:drawing>
+          </mc:Choice>
+          <mc:Fallback>
+            <w:pict>
+              <v:rect w14:anchorId="4CC1AB6A" id="Rectángulo 1" o:spid="_x0000_s1026" style="position:absolute;margin-left:109.1pt;margin-top:78pt;width:71pt;height:46.5pt;z-index:251663360;visibility:visible;mso-wrap-style:square;mso-width-percent:0;mso-height-percent:0;mso-wrap-distance-left:9pt;mso-wrap-distance-top:0;mso-wrap-distance-right:9pt;mso-wrap-distance-bottom:0;mso-position-horizontal:absolute;mso-position-horizontal-relative:margin;mso-position-vertical:absolute;mso-position-vertical-relative:text;mso-width-percent:0;mso-height-percent:0;mso-width-relative:margin;mso-height-relative:margin;v-text-anchor:middle" o:gfxdata="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" filled="f" strokecolor="#00b0f0" strokeweight="2pt">
+                <w10:wrap anchorx="margin"/>
+              </v:rect>
+            </w:pict>
+          </mc:Fallback>
+        </mc:AlternateContent>
+      </w:r>
+      <w:r>
+        <w:rPr>
+          <w:noProof/>
+        </w:rPr>
+        <mc:AlternateContent>
+          <mc:Choice Requires="wps">
+            <w:drawing>
+              <wp:anchor distT="0" distB="0" distL="114300" distR="114300" simplePos="0" relativeHeight="251665408" behindDoc="0" locked="0" layoutInCell="1" allowOverlap="1" wp14:anchorId="044BB06E" wp14:editId="3A3FE420">
+                <wp:simplePos x="0" y="0"/>
+                <wp:positionH relativeFrom="margin">
+                  <wp:posOffset>2325370</wp:posOffset>
+                </wp:positionH>
+                <wp:positionV relativeFrom="paragraph">
+                  <wp:posOffset>1193800</wp:posOffset>
+                </wp:positionV>
+                <wp:extent cx="1092200" cy="431800"/>
+                <wp:effectExtent l="0" t="0" r="12700" b="25400"/>
+                <wp:wrapNone/>
+                <wp:docPr id="796594035" name="Rectángulo 1"/>
+                <wp:cNvGraphicFramePr/>
+                <a:graphic xmlns:a="http://schemas.openxmlformats.org/drawingml/2006/main">
+                  <a:graphicData uri="http://schemas.microsoft.com/office/word/2010/wordprocessingShape">
+                    <wps:wsp>
+                      <wps:cNvSpPr/>
+                      <wps:spPr>
+                        <a:xfrm>
+                          <a:off x="0" y="0"/>
+                          <a:ext cx="1092200" cy="431800"/>
+                        </a:xfrm>
+                        <a:prstGeom prst="rect">
+                          <a:avLst/>
+                        </a:prstGeom>
+                        <a:noFill/>
+                        <a:ln>
+                          <a:solidFill>
+                            <a:srgbClr val="00B0F0"/>
+                          </a:solidFill>
+                        </a:ln>
+                      </wps:spPr>
+                      <wps:style>
+                        <a:lnRef idx="2">
+                          <a:schemeClr val="accent1">
+                            <a:shade val="15000"/>
+                          </a:schemeClr>
+                        </a:lnRef>
+                        <a:fillRef idx="1">
+                          <a:schemeClr val="accent1"/>
+                        </a:fillRef>
+                        <a:effectRef idx="0">
+                          <a:schemeClr val="accent1"/>
+                        </a:effectRef>
+                        <a:fontRef idx="minor">
+                          <a:schemeClr val="lt1"/>
+                        </a:fontRef>
+                      </wps:style>
+                      <wps:bodyPr rot="0" spcFirstLastPara="0" vertOverflow="overflow" horzOverflow="overflow" vert="horz" wrap="square" lIns="91440" tIns="45720" rIns="91440" bIns="45720" numCol="1" spcCol="0" rtlCol="0" fromWordArt="0" anchor="ctr" anchorCtr="0" forceAA="0" compatLnSpc="1">
+                        <a:prstTxWarp prst="textNoShape">
+                          <a:avLst/>
+                        </a:prstTxWarp>
+                        <a:noAutofit/>
+                      </wps:bodyPr>
+                    </wps:wsp>
+                  </a:graphicData>
+                </a:graphic>
+                <wp14:sizeRelH relativeFrom="margin">
+                  <wp14:pctWidth>0</wp14:pctWidth>
+                </wp14:sizeRelH>
+                <wp14:sizeRelV relativeFrom="margin">
+                  <wp14:pctHeight>0</wp14:pctHeight>
+                </wp14:sizeRelV>
+              </wp:anchor>
+            </w:drawing>
+          </mc:Choice>
+          <mc:Fallback>
+            <w:pict>
+              <v:rect w14:anchorId="52F3AAD6" id="Rectángulo 1" o:spid="_x0000_s1026" style="position:absolute;margin-left:183.1pt;margin-top:94pt;width:86pt;height:34pt;z-index:251665408;visibility:visible;mso-wrap-style:square;mso-width-percent:0;mso-height-percent:0;mso-wrap-distance-left:9pt;mso-wrap-distance-top:0;mso-wrap-distance-right:9pt;mso-wrap-distance-bottom:0;mso-position-horizontal:absolute;mso-position-horizontal-relative:margin;mso-position-vertical:absolute;mso-position-vertical-relative:text;mso-width-percent:0;mso-height-percent:0;mso-width-relative:margin;mso-height-relative:margin;v-text-anchor:middle" o:gfxdata="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" filled="f" strokecolor="#00b0f0" strokeweight="2pt">
+                <w10:wrap anchorx="margin"/>
+              </v:rect>
+            </w:pict>
+          </mc:Fallback>
+        </mc:AlternateContent>
+      </w:r>
+      <w:r>
+        <w:rPr>
+          <w:noProof/>
+        </w:rPr>
         <w:drawing>
           <wp:inline distT="0" distB="0" distL="0" distR="0" wp14:anchorId="763DB3D9" wp14:editId="1A675629">
             <wp:extent cx="5684808" cy="3559257"/>
@@ -6701,25 +7027,7 @@
                 <w:sz w:val="20"/>
                 <w:szCs w:val="20"/>
               </w:rPr>
-              <w:t xml:space="preserve">Columna del </w:t>
-            </w:r>
-            <w:r>
-              <w:rPr>
-                <w:rFonts w:ascii="Montserrat" w:hAnsi="Montserrat" w:cs="Arial"/>
-                <w:color w:val="000000" w:themeColor="text1"/>
-                <w:sz w:val="20"/>
-                <w:szCs w:val="20"/>
-              </w:rPr>
-              <w:t>resultado de la búsqueda que muestra</w:t>
-            </w:r>
-            <w:r>
-              <w:rPr>
-                <w:rFonts w:ascii="Montserrat" w:hAnsi="Montserrat" w:cs="Arial"/>
-                <w:color w:val="000000" w:themeColor="text1"/>
-                <w:sz w:val="20"/>
-                <w:szCs w:val="20"/>
-              </w:rPr>
-              <w:t xml:space="preserve"> la descripción del error</w:t>
+              <w:t>Columna del resultado de la búsqueda que muestra la descripción del error</w:t>
             </w:r>
             <w:r>
               <w:rPr>
@@ -8161,7 +8469,6 @@
                 <w:color w:val="000000" w:themeColor="text1"/>
                 <w:lang w:val="es-MX"/>
               </w:rPr>
-              <w:lastRenderedPageBreak/>
               <w:t>Generando XML/ZIP</w:t>
             </w:r>
           </w:p>
@@ -8185,6 +8492,7 @@
                 <w:color w:val="000000" w:themeColor="text1"/>
                 <w:lang w:val="es-MX"/>
               </w:rPr>
+              <w:lastRenderedPageBreak/>
               <w:t>Procesado</w:t>
             </w:r>
           </w:p>
@@ -9369,7 +9677,7 @@
                 <w:color w:val="000000" w:themeColor="text1"/>
                 <w:lang w:val="es-MX"/>
               </w:rPr>
-              <w:t xml:space="preserve">Botón que al ser seleccionado realiza la búsqueda en la tabla de control “Detalle” los </w:t>
+              <w:t xml:space="preserve">Botón que al ser seleccionado realiza la búsqueda en la tabla de control “Detalle” los pagos coincidan con los </w:t>
             </w:r>
             <w:r>
               <w:rPr>
@@ -9378,7 +9686,7 @@
                 <w:lang w:val="es-MX"/>
               </w:rPr>
               <w:lastRenderedPageBreak/>
-              <w:t>pagos coincidan con los criterios de búsqueda seleccionados.</w:t>
+              <w:t>criterios de búsqueda seleccionados.</w:t>
             </w:r>
           </w:p>
         </w:tc>
@@ -11502,7 +11810,6 @@
                 <w:color w:val="000000" w:themeColor="text1"/>
                 <w:lang w:val="es-MX"/>
               </w:rPr>
-              <w:lastRenderedPageBreak/>
               <w:t>Estatus de pago</w:t>
             </w:r>
           </w:p>
@@ -11722,6 +12029,7 @@
                 <w:color w:val="000000" w:themeColor="text1"/>
                 <w:lang w:val="es-MX"/>
               </w:rPr>
+              <w:lastRenderedPageBreak/>
               <w:t>Fecha de proceso</w:t>
             </w:r>
           </w:p>
@@ -12577,15 +12885,7 @@
                 <w:color w:val="000000" w:themeColor="text1"/>
                 <w:lang w:val="es-MX"/>
               </w:rPr>
-              <w:t xml:space="preserve">Solo muestra valor para los </w:t>
-            </w:r>
-            <w:r>
-              <w:rPr>
-                <w:rFonts w:ascii="Montserrat" w:hAnsi="Montserrat" w:cs="Arial"/>
-                <w:color w:val="000000" w:themeColor="text1"/>
-                <w:lang w:val="es-MX"/>
-              </w:rPr>
-              <w:t>pagos con estatus “Pago inválido”</w:t>
+              <w:t>Solo muestra valor para los pagos con estatus “Pago inválido”</w:t>
             </w:r>
           </w:p>
         </w:tc>
@@ -13139,6 +13439,9 @@
         </w:rPr>
       </w:pPr>
       <w:r>
+        <w:rPr>
+          <w:noProof/>
+        </w:rPr>
         <w:drawing>
           <wp:inline distT="0" distB="0" distL="0" distR="0" wp14:anchorId="20F1168C" wp14:editId="4F13744B">
             <wp:extent cx="5259932" cy="3937000"/>
@@ -18450,6 +18753,9 @@
         </w:rPr>
       </w:pPr>
       <w:r>
+        <w:rPr>
+          <w:noProof/>
+        </w:rPr>
         <w:drawing>
           <wp:inline distT="0" distB="0" distL="0" distR="0" wp14:anchorId="744D9104" wp14:editId="4F9ACEFD">
             <wp:extent cx="5692357" cy="3358328"/>
@@ -25629,15 +25935,7 @@
                 <w:color w:val="000000" w:themeColor="text1"/>
                 <w:lang w:val="es-MX"/>
               </w:rPr>
-              <w:t>Muestra la descripción del error</w:t>
-            </w:r>
-            <w:r>
-              <w:rPr>
-                <w:rFonts w:ascii="Montserrat" w:hAnsi="Montserrat" w:cs="Arial"/>
-                <w:color w:val="000000" w:themeColor="text1"/>
-                <w:lang w:val="es-MX"/>
-              </w:rPr>
-              <w:t xml:space="preserve"> del archivo</w:t>
+              <w:t>Muestra la descripción del error del archivo</w:t>
             </w:r>
           </w:p>
         </w:tc>
@@ -27380,6 +27678,9 @@
             <w:pStyle w:val="Encabezado"/>
           </w:pPr>
           <w:r>
+            <w:rPr>
+              <w:noProof/>
+            </w:rPr>
             <w:drawing>
               <wp:inline distT="0" distB="0" distL="0" distR="0" wp14:anchorId="3831F656" wp14:editId="6FC41FA7">
                 <wp:extent cx="3952875" cy="584835"/>
@@ -30431,6 +30732,12 @@
 </file>
 
 <file path=customXml/item1.xml><?xml version="1.0" encoding="utf-8"?>
+<p:properties xmlns:p="http://schemas.microsoft.com/office/2006/metadata/properties" xmlns:xsi="http://www.w3.org/2001/XMLSchema-instance" xmlns:pc="http://schemas.microsoft.com/office/infopath/2007/PartnerControls">
+  <documentManagement/>
+</p:properties>
+</file>
+
+<file path=customXml/item2.xml><?xml version="1.0" encoding="utf-8"?>
 <?mso-contentType ?>
 <FormTemplates xmlns="http://schemas.microsoft.com/sharepoint/v3/contenttype/forms">
   <Display>DocumentLibraryForm</Display>
@@ -30439,17 +30746,7 @@
 </FormTemplates>
 </file>
 
-<file path=customXml/item2.xml><?xml version="1.0" encoding="utf-8"?>
-<p:properties xmlns:p="http://schemas.microsoft.com/office/2006/metadata/properties" xmlns:xsi="http://www.w3.org/2001/XMLSchema-instance" xmlns:pc="http://schemas.microsoft.com/office/infopath/2007/PartnerControls">
-  <documentManagement/>
-</p:properties>
-</file>
-
 <file path=customXml/item3.xml><?xml version="1.0" encoding="utf-8"?>
-<b:Sources xmlns:b="http://schemas.openxmlformats.org/officeDocument/2006/bibliography" xmlns="http://schemas.openxmlformats.org/officeDocument/2006/bibliography" SelectedStyle="\APA.XSL" StyleName="APA Fifth Edition"/>
-</file>
-
-<file path=customXml/item4.xml><?xml version="1.0" encoding="utf-8"?>
 <ct:contentTypeSchema xmlns:ct="http://schemas.microsoft.com/office/2006/metadata/contentType" xmlns:ma="http://schemas.microsoft.com/office/2006/metadata/properties/metaAttributes" ct:_="" ma:_="" ma:contentTypeName="Documento" ma:contentTypeID="0x010100AC4458740A7C384ABBD45C71E8E82C74" ma:contentTypeVersion="9" ma:contentTypeDescription="Crear nuevo documento." ma:contentTypeScope="" ma:versionID="85fd4661be50af588f123b136552016e">
   <xsd:schema xmlns:xsd="http://www.w3.org/2001/XMLSchema" xmlns:xs="http://www.w3.org/2001/XMLSchema" xmlns:p="http://schemas.microsoft.com/office/2006/metadata/properties" xmlns:ns2="2b3e0259-0716-4645-81cc-11b18f97f733" xmlns:ns3="61d86702-082e-42a3-b546-7445da8b8ba5" targetNamespace="http://schemas.microsoft.com/office/2006/metadata/properties" ma:root="true" ma:fieldsID="81f9dac68dea7169feaa8487d915eb64" ns2:_="" ns3:_="">
     <xsd:import namespace="2b3e0259-0716-4645-81cc-11b18f97f733"/>
@@ -30646,15 +30943,11 @@
 </ct:contentTypeSchema>
 </file>
 
-<file path=customXml/itemProps1.xml><?xml version="1.0" encoding="utf-8"?>
-<ds:datastoreItem xmlns:ds="http://schemas.openxmlformats.org/officeDocument/2006/customXml" ds:itemID="{9D89A5E0-54EF-4154-AFD9-ECA48D31CF96}">
-  <ds:schemaRefs>
-    <ds:schemaRef ds:uri="http://schemas.microsoft.com/sharepoint/v3/contenttype/forms"/>
-  </ds:schemaRefs>
-</ds:datastoreItem>
+<file path=customXml/item4.xml><?xml version="1.0" encoding="utf-8"?>
+<b:Sources xmlns:b="http://schemas.openxmlformats.org/officeDocument/2006/bibliography" xmlns="http://schemas.openxmlformats.org/officeDocument/2006/bibliography" SelectedStyle="\APA.XSL" StyleName="APA Fifth Edition"/>
 </file>
 
-<file path=customXml/itemProps2.xml><?xml version="1.0" encoding="utf-8"?>
+<file path=customXml/itemProps1.xml><?xml version="1.0" encoding="utf-8"?>
 <ds:datastoreItem xmlns:ds="http://schemas.openxmlformats.org/officeDocument/2006/customXml" ds:itemID="{7A82D8C7-3DAD-42A6-A993-68FC0C1C604C}">
   <ds:schemaRefs>
     <ds:schemaRef ds:uri="http://schemas.microsoft.com/office/2006/metadata/properties"/>
@@ -30663,15 +30956,15 @@
 </ds:datastoreItem>
 </file>
 
-<file path=customXml/itemProps3.xml><?xml version="1.0" encoding="utf-8"?>
-<ds:datastoreItem xmlns:ds="http://schemas.openxmlformats.org/officeDocument/2006/customXml" ds:itemID="{61D3A486-445A-47A7-888C-CEC1470FF899}">
+<file path=customXml/itemProps2.xml><?xml version="1.0" encoding="utf-8"?>
+<ds:datastoreItem xmlns:ds="http://schemas.openxmlformats.org/officeDocument/2006/customXml" ds:itemID="{9D89A5E0-54EF-4154-AFD9-ECA48D31CF96}">
   <ds:schemaRefs>
-    <ds:schemaRef ds:uri="http://schemas.openxmlformats.org/officeDocument/2006/bibliography"/>
+    <ds:schemaRef ds:uri="http://schemas.microsoft.com/sharepoint/v3/contenttype/forms"/>
   </ds:schemaRefs>
 </ds:datastoreItem>
 </file>
 
-<file path=customXml/itemProps4.xml><?xml version="1.0" encoding="utf-8"?>
+<file path=customXml/itemProps3.xml><?xml version="1.0" encoding="utf-8"?>
 <ds:datastoreItem xmlns:ds="http://schemas.openxmlformats.org/officeDocument/2006/customXml" ds:itemID="{F3625745-2FEA-41DC-BEB6-743C38EED9C1}">
   <ds:schemaRefs>
     <ds:schemaRef ds:uri="http://schemas.microsoft.com/office/2006/metadata/contentType"/>
@@ -30688,4 +30981,12 @@
     <ds:schemaRef ds:uri="http://schemas.microsoft.com/internal/obd"/>
   </ds:schemaRefs>
 </ds:datastoreItem>
+</file>
+
+<file path=customXml/itemProps4.xml><?xml version="1.0" encoding="utf-8"?>
+<ds:datastoreItem xmlns:ds="http://schemas.openxmlformats.org/officeDocument/2006/customXml" ds:itemID="{61D3A486-445A-47A7-888C-CEC1470FF899}">
+  <ds:schemaRefs>
+    <ds:schemaRef ds:uri="http://schemas.openxmlformats.org/officeDocument/2006/bibliography"/>
+  </ds:schemaRefs>
+</ds:datastoreItem>
 </file>
</xml_diff>